<commit_message>
[FEATURE] a lot, again...
</commit_message>
<xml_diff>
--- a/Documenten/NetwerkProtocol.docx
+++ b/Documenten/NetwerkProtocol.docx
@@ -524,6 +524,8 @@
           <w:szCs w:val="18"/>
         </w:rPr>
       </w:pPr>
+      <w:bookmarkStart w:id="0" w:name="_GoBack"/>
+      <w:bookmarkEnd w:id="0"/>
       <w:r>
         <w:rPr>
           <w:b/>
@@ -531,27 +533,7 @@
           <w:sz w:val="18"/>
           <w:szCs w:val="18"/>
         </w:rPr>
-        <w:t xml:space="preserve">Naar </w:t>
-      </w:r>
-      <w:proofErr w:type="spellStart"/>
-      <w:r>
-        <w:rPr>
-          <w:b/>
-          <w:bCs/>
-          <w:sz w:val="18"/>
-          <w:szCs w:val="18"/>
-        </w:rPr>
-        <w:t>Eco</w:t>
-      </w:r>
-      <w:proofErr w:type="spellEnd"/>
-      <w:r>
-        <w:rPr>
-          <w:b/>
-          <w:bCs/>
-          <w:sz w:val="18"/>
-          <w:szCs w:val="18"/>
-        </w:rPr>
-        <w:t xml:space="preserve"> modus overschakelen:</w:t>
+        <w:t>Aan en uit schakelen tussen de elektrische rem:</w:t>
       </w:r>
     </w:p>
     <w:p>
@@ -593,7 +575,7 @@
           <w:sz w:val="16"/>
           <w:szCs w:val="16"/>
         </w:rPr>
-        <w:t>ECO</w:t>
+        <w:t>BRAKE</w:t>
       </w:r>
     </w:p>
     <w:p>
@@ -635,265 +617,8 @@
           <w:sz w:val="16"/>
           <w:szCs w:val="16"/>
         </w:rPr>
-        <w:t>122</w:t>
-      </w:r>
-    </w:p>
-    <w:p>
-      <w:pPr>
-        <w:rPr>
-          <w:sz w:val="16"/>
-          <w:szCs w:val="16"/>
-        </w:rPr>
-      </w:pPr>
-    </w:p>
-    <w:p>
-      <w:pPr>
-        <w:rPr>
-          <w:b/>
-          <w:bCs/>
-          <w:sz w:val="18"/>
-          <w:szCs w:val="18"/>
-        </w:rPr>
-      </w:pPr>
-      <w:r>
-        <w:rPr>
-          <w:b/>
-          <w:bCs/>
-          <w:sz w:val="18"/>
-          <w:szCs w:val="18"/>
-        </w:rPr>
-        <w:t xml:space="preserve">Naar </w:t>
-      </w:r>
-      <w:r>
-        <w:rPr>
-          <w:b/>
-          <w:bCs/>
-          <w:sz w:val="18"/>
-          <w:szCs w:val="18"/>
-        </w:rPr>
-        <w:t>Power</w:t>
-      </w:r>
-      <w:r>
-        <w:rPr>
-          <w:b/>
-          <w:bCs/>
-          <w:sz w:val="18"/>
-          <w:szCs w:val="18"/>
-        </w:rPr>
-        <w:t xml:space="preserve"> modus overschakelen:</w:t>
-      </w:r>
-    </w:p>
-    <w:p>
-      <w:pPr>
-        <w:rPr>
-          <w:sz w:val="16"/>
-          <w:szCs w:val="16"/>
-        </w:rPr>
-      </w:pPr>
-      <w:r>
-        <w:rPr>
-          <w:i/>
-          <w:iCs/>
-          <w:sz w:val="16"/>
-          <w:szCs w:val="16"/>
-        </w:rPr>
-        <w:t>Sturen:</w:t>
-      </w:r>
-      <w:r>
-        <w:rPr>
-          <w:i/>
-          <w:iCs/>
-          <w:sz w:val="16"/>
-          <w:szCs w:val="16"/>
-        </w:rPr>
-        <w:br/>
-      </w:r>
-      <w:r>
-        <w:rPr>
-          <w:i/>
-          <w:iCs/>
-          <w:sz w:val="16"/>
-          <w:szCs w:val="16"/>
-        </w:rPr>
-        <w:tab/>
-      </w:r>
-      <w:r>
-        <w:rPr>
-          <w:sz w:val="16"/>
-          <w:szCs w:val="16"/>
-        </w:rPr>
-        <w:t>POWER</w:t>
-      </w:r>
-    </w:p>
-    <w:p>
-      <w:pPr>
-        <w:rPr>
-          <w:sz w:val="16"/>
-          <w:szCs w:val="16"/>
-        </w:rPr>
-      </w:pPr>
-      <w:r>
-        <w:rPr>
-          <w:i/>
-          <w:iCs/>
-          <w:sz w:val="16"/>
-          <w:szCs w:val="16"/>
-        </w:rPr>
-        <w:t>Ontvangen:</w:t>
-      </w:r>
-      <w:r>
-        <w:rPr>
-          <w:i/>
-          <w:iCs/>
-          <w:sz w:val="16"/>
-          <w:szCs w:val="16"/>
-        </w:rPr>
-        <w:br/>
-      </w:r>
-      <w:r>
-        <w:rPr>
-          <w:i/>
-          <w:iCs/>
-          <w:sz w:val="16"/>
-          <w:szCs w:val="16"/>
-        </w:rPr>
-        <w:tab/>
-      </w:r>
-      <w:r>
-        <w:rPr>
-          <w:sz w:val="16"/>
-          <w:szCs w:val="16"/>
-        </w:rPr>
-        <w:t>12</w:t>
-      </w:r>
-      <w:r>
-        <w:rPr>
-          <w:sz w:val="16"/>
-          <w:szCs w:val="16"/>
-        </w:rPr>
-        <w:t>3</w:t>
-      </w:r>
-    </w:p>
-    <w:p>
-      <w:pPr>
-        <w:rPr>
-          <w:b/>
-          <w:bCs/>
-          <w:sz w:val="18"/>
-          <w:szCs w:val="18"/>
-        </w:rPr>
-      </w:pPr>
-      <w:r>
-        <w:rPr>
-          <w:b/>
-          <w:bCs/>
-          <w:sz w:val="18"/>
-          <w:szCs w:val="18"/>
-        </w:rPr>
-        <w:t>Aan en uit schakelen tussen de elektrische rem</w:t>
-      </w:r>
-      <w:r>
-        <w:rPr>
-          <w:b/>
-          <w:bCs/>
-          <w:sz w:val="18"/>
-          <w:szCs w:val="18"/>
-        </w:rPr>
-        <w:t>:</w:t>
-      </w:r>
-    </w:p>
-    <w:p>
-      <w:pPr>
-        <w:rPr>
-          <w:sz w:val="16"/>
-          <w:szCs w:val="16"/>
-        </w:rPr>
-      </w:pPr>
-      <w:r>
-        <w:rPr>
-          <w:i/>
-          <w:iCs/>
-          <w:sz w:val="16"/>
-          <w:szCs w:val="16"/>
-        </w:rPr>
-        <w:t>Sturen:</w:t>
-      </w:r>
-      <w:r>
-        <w:rPr>
-          <w:i/>
-          <w:iCs/>
-          <w:sz w:val="16"/>
-          <w:szCs w:val="16"/>
-        </w:rPr>
-        <w:br/>
-      </w:r>
-      <w:r>
-        <w:rPr>
-          <w:i/>
-          <w:iCs/>
-          <w:sz w:val="16"/>
-          <w:szCs w:val="16"/>
-        </w:rPr>
-        <w:tab/>
-      </w:r>
-      <w:r>
-        <w:rPr>
-          <w:sz w:val="16"/>
-          <w:szCs w:val="16"/>
-        </w:rPr>
-        <w:t>BRAKE</w:t>
-      </w:r>
-    </w:p>
-    <w:p>
-      <w:pPr>
-        <w:rPr>
-          <w:sz w:val="16"/>
-          <w:szCs w:val="16"/>
-        </w:rPr>
-      </w:pPr>
-      <w:r>
-        <w:rPr>
-          <w:i/>
-          <w:iCs/>
-          <w:sz w:val="16"/>
-          <w:szCs w:val="16"/>
-        </w:rPr>
-        <w:t>Ontvangen:</w:t>
-      </w:r>
-      <w:r>
-        <w:rPr>
-          <w:i/>
-          <w:iCs/>
-          <w:sz w:val="16"/>
-          <w:szCs w:val="16"/>
-        </w:rPr>
-        <w:br/>
-      </w:r>
-      <w:r>
-        <w:rPr>
-          <w:i/>
-          <w:iCs/>
-          <w:sz w:val="16"/>
-          <w:szCs w:val="16"/>
-        </w:rPr>
-        <w:tab/>
-      </w:r>
-      <w:r>
-        <w:rPr>
-          <w:sz w:val="16"/>
-          <w:szCs w:val="16"/>
-        </w:rPr>
-        <w:t>12</w:t>
-      </w:r>
-      <w:r>
-        <w:rPr>
-          <w:sz w:val="16"/>
-          <w:szCs w:val="16"/>
-        </w:rPr>
-        <w:t>4</w:t>
-      </w:r>
-      <w:bookmarkStart w:id="0" w:name="_GoBack"/>
-      <w:bookmarkEnd w:id="0"/>
+        <w:t>124</w:t>
+      </w:r>
     </w:p>
     <w:sectPr>
       <w:pgSz w:w="11906" w:h="16838"/>
@@ -1122,6 +847,7 @@
     <w:lsdException w:name="HTML Sample" w:semiHidden="1" w:unhideWhenUsed="1"/>
     <w:lsdException w:name="HTML Typewriter" w:semiHidden="1" w:unhideWhenUsed="1"/>
     <w:lsdException w:name="HTML Variable" w:semiHidden="1" w:unhideWhenUsed="1"/>
+    <w:lsdException w:name="Normal Table" w:semiHidden="1" w:unhideWhenUsed="1"/>
     <w:lsdException w:name="annotation subject" w:semiHidden="1" w:unhideWhenUsed="1"/>
     <w:lsdException w:name="No List" w:semiHidden="1" w:unhideWhenUsed="1"/>
     <w:lsdException w:name="Outline List 1" w:semiHidden="1" w:unhideWhenUsed="1"/>
@@ -1168,8 +894,10 @@
     <w:lsdException w:name="Table Subtle 2" w:semiHidden="1" w:unhideWhenUsed="1"/>
     <w:lsdException w:name="Table Web 1" w:semiHidden="1" w:unhideWhenUsed="1"/>
     <w:lsdException w:name="Table Web 2" w:semiHidden="1" w:unhideWhenUsed="1"/>
+    <w:lsdException w:name="Table Web 3" w:semiHidden="1" w:unhideWhenUsed="1"/>
     <w:lsdException w:name="Balloon Text" w:semiHidden="1" w:unhideWhenUsed="1"/>
     <w:lsdException w:name="Table Grid" w:uiPriority="39"/>
+    <w:lsdException w:name="Table Theme" w:semiHidden="1" w:unhideWhenUsed="1"/>
     <w:lsdException w:name="Placeholder Text" w:semiHidden="1"/>
     <w:lsdException w:name="No Spacing" w:uiPriority="1" w:qFormat="1"/>
     <w:lsdException w:name="Light Shading" w:uiPriority="60"/>

</xml_diff>